<commit_message>
agregados control muestreo enunciado
</commit_message>
<xml_diff>
--- a/Control Muestreo/Control de muestreo.docx
+++ b/Control Muestreo/Control de muestreo.docx
@@ -914,8 +914,6 @@
             <w:r>
               <w:t>0.006765356</w:t>
             </w:r>
-            <w:bookmarkStart w:id="0" w:name="_GoBack"/>
-            <w:bookmarkEnd w:id="0"/>
           </w:p>
         </w:tc>
       </w:tr>
@@ -1431,13 +1429,20 @@
           <w:lang w:val="es-ES"/>
         </w:rPr>
       </w:pPr>
-    </w:p>
-    <w:p>
-      <w:pPr>
-        <w:rPr>
-          <w:lang w:val="es-ES"/>
-        </w:rPr>
-      </w:pPr>
+      <w:r>
+        <w:rPr>
+          <w:lang w:val="es-ES"/>
+        </w:rPr>
+        <w:t>El muestreo estratificado demostró ser más eficiente que el muestreo aleatorio simple, con un tamaño de muestra de 467 en lugar de 880, manteniendo los mismos márgenes de error. Esto permitió obtener estimaciones precisas del rendimiento promedio y la proporción de establecimientos en riesgo</w:t>
+      </w:r>
+      <w:r>
+        <w:rPr>
+          <w:lang w:val="es-ES"/>
+        </w:rPr>
+        <w:t>.</w:t>
+      </w:r>
+      <w:bookmarkStart w:id="0" w:name="_GoBack"/>
+      <w:bookmarkEnd w:id="0"/>
     </w:p>
     <w:sectPr>
       <w:pgSz w:w="12240" w:h="15840"/>
@@ -2266,7 +2271,7 @@
 </file>
 
 <file path=customXml/itemProps1.xml><?xml version="1.0" encoding="utf-8"?>
-<ds:datastoreItem xmlns:ds="http://schemas.openxmlformats.org/officeDocument/2006/customXml" ds:itemID="{0114D89E-C374-4D82-A5DB-BA3A73B21B81}">
+<ds:datastoreItem xmlns:ds="http://schemas.openxmlformats.org/officeDocument/2006/customXml" ds:itemID="{DABCA5BB-8A55-457A-9E5E-77488F37C589}">
   <ds:schemaRefs>
     <ds:schemaRef ds:uri="http://schemas.openxmlformats.org/officeDocument/2006/bibliography"/>
   </ds:schemaRefs>

</xml_diff>